<commit_message>
Indexed collection defined with key property.
</commit_message>
<xml_diff>
--- a/Qhta.Serialization/docs/Serialization.docx
+++ b/Qhta.Serialization/docs/Serialization.docx
@@ -6811,10 +6811,10 @@
         <w:tblLook w:val="0420" w:firstRow="1" w:lastRow="0" w:firstColumn="0" w:lastColumn="0" w:noHBand="0" w:noVBand="1"/>
       </w:tblPr>
       <w:tblGrid>
-        <w:gridCol w:w="2097"/>
+        <w:gridCol w:w="2095"/>
         <w:gridCol w:w="1060"/>
-        <w:gridCol w:w="1382"/>
-        <w:gridCol w:w="3824"/>
+        <w:gridCol w:w="1410"/>
+        <w:gridCol w:w="3798"/>
       </w:tblGrid>
       <w:tr>
         <w:trPr>
@@ -8236,7 +8236,7 @@
               <w:rPr>
                 <w:rStyle w:val="NazwaProgramowa"/>
               </w:rPr>
-              <w:t>ShouldSerializeMethodPrefix</w:t>
+              <w:t>CheckMethod</w:t>
             </w:r>
           </w:p>
         </w:tc>
@@ -8274,7 +8274,19 @@
               <w:rPr>
                 <w:rStyle w:val="NazwaProgramowa"/>
               </w:rPr>
-              <w:t>"ShouldSerialize"</w:t>
+              <w:t>"ShouldSerialize</w:t>
+            </w:r>
+            <w:r>
+              <w:rPr>
+                <w:rStyle w:val="NazwaProgramowa"/>
+              </w:rPr>
+              <w:t>*</w:t>
+            </w:r>
+            <w:r>
+              <w:rPr>
+                <w:rStyle w:val="NazwaProgramowa"/>
+              </w:rPr>
+              <w:t>"</w:t>
             </w:r>
           </w:p>
         </w:tc>
@@ -8287,7 +8299,19 @@
               <w:pStyle w:val="Teksttabeli"/>
             </w:pPr>
             <w:r>
-              <w:t>Początek nazwy metody, która określa, czy właściwość ma być serializowana.</w:t>
+              <w:t>N</w:t>
+            </w:r>
+            <w:r>
+              <w:t>azw</w:t>
+            </w:r>
+            <w:r>
+              <w:t>a</w:t>
+            </w:r>
+            <w:r>
+              <w:t xml:space="preserve"> metody, która określa, czy właściwość ma być serializowana.</w:t>
+            </w:r>
+            <w:r>
+              <w:t xml:space="preserve"> W miejscu ‘*’ występuje nazwa właściwości.</w:t>
             </w:r>
           </w:p>
         </w:tc>
@@ -10957,7 +10981,16 @@
         <w:pStyle w:val="Nagwek3"/>
       </w:pPr>
       <w:r>
-        <w:t>Informacja o właściwości</w:t>
+        <w:t>Informacj</w:t>
+      </w:r>
+      <w:r>
+        <w:t>e</w:t>
+      </w:r>
+      <w:r>
+        <w:t xml:space="preserve"> o właściwości</w:t>
+      </w:r>
+      <w:r>
+        <w:t>ach</w:t>
       </w:r>
     </w:p>
     <w:p>
@@ -11756,13 +11789,7 @@
               <w:rPr>
                 <w:rStyle w:val="NazwaProgramowa"/>
               </w:rPr>
-              <w:t>Has</w:t>
-            </w:r>
-            <w:r>
-              <w:rPr>
-                <w:rStyle w:val="NazwaProgramowa"/>
-              </w:rPr>
-              <w:t>Check</w:t>
+              <w:t>HasCheck</w:t>
             </w:r>
             <w:r>
               <w:rPr>
@@ -11806,22 +11833,7 @@
               <w:pStyle w:val="Teksttabeli"/>
             </w:pPr>
             <w:r>
-              <w:t>Czy ma o</w:t>
-            </w:r>
-            <w:r>
-              <w:t>pcjonaln</w:t>
-            </w:r>
-            <w:r>
-              <w:t>ą</w:t>
-            </w:r>
-            <w:r>
-              <w:t xml:space="preserve"> metod</w:t>
-            </w:r>
-            <w:r>
-              <w:t>ę</w:t>
-            </w:r>
-            <w:r>
-              <w:t xml:space="preserve"> do sprawdzenia, czy właściwość ma być serializowana.</w:t>
+              <w:t>Czy ma opcjonalną metodę do sprawdzenia, czy właściwość ma być serializowana.</w:t>
             </w:r>
           </w:p>
         </w:tc>
@@ -12197,27 +12209,14 @@
       <w:r>
         <w:t xml:space="preserve">Tab. </w:t>
       </w:r>
-      <w:r>
-        <w:fldChar w:fldCharType="begin"/>
-      </w:r>
-      <w:r>
-        <w:instrText xml:space="preserve"> SEQ Tab. \* ARABIC </w:instrText>
-      </w:r>
-      <w:r>
-        <w:fldChar w:fldCharType="separate"/>
-      </w:r>
-      <w:r>
-        <w:rPr>
-          <w:noProof/>
-        </w:rPr>
-        <w:t>9</w:t>
-      </w:r>
-      <w:r>
-        <w:rPr>
-          <w:noProof/>
-        </w:rPr>
-        <w:fldChar w:fldCharType="end"/>
-      </w:r>
+      <w:fldSimple w:instr=" SEQ Tab. \* ARABIC ">
+        <w:r>
+          <w:rPr>
+            <w:noProof/>
+          </w:rPr>
+          <w:t>9</w:t>
+        </w:r>
+      </w:fldSimple>
       <w:r>
         <w:t xml:space="preserve">. Właściwości klasy </w:t>
       </w:r>
@@ -15680,6 +15679,7 @@
   <w:style w:type="character" w:default="1" w:styleId="Domylnaczcionkaakapitu">
     <w:name w:val="Default Paragraph Font"/>
     <w:uiPriority w:val="1"/>
+    <w:semiHidden/>
     <w:unhideWhenUsed/>
   </w:style>
   <w:style w:type="table" w:default="1" w:styleId="Standardowy">

</xml_diff>